<commit_message>
Update Remote repo tutorial
</commit_message>
<xml_diff>
--- a/GIT tutorial.docx
+++ b/GIT tutorial.docx
@@ -175,6 +175,9 @@
         <w:t xml:space="preserve"> </w:t>
       </w:r>
       <w:r>
+        <w:rPr>
+          <w:noProof/>
+        </w:rPr>
         <w:drawing>
           <wp:inline distT="0" distB="0" distL="0" distR="0" wp14:anchorId="27ABF545" wp14:editId="7D7C0090">
             <wp:extent cx="1171739" cy="257211"/>
@@ -274,6 +277,9 @@
     </w:p>
     <w:p>
       <w:r>
+        <w:rPr>
+          <w:noProof/>
+        </w:rPr>
         <w:drawing>
           <wp:inline distT="0" distB="0" distL="0" distR="0" wp14:anchorId="21E9663F" wp14:editId="1BCE3A42">
             <wp:extent cx="5943600" cy="1597660"/>
@@ -434,14 +440,14 @@
       </w:pPr>
       <w:r>
         <w:lastRenderedPageBreak/>
-        <w:t xml:space="preserve">$ git add </w:t>
-      </w:r>
-      <w:r>
-        <w:t>.</w:t>
-      </w:r>
-    </w:p>
-    <w:p>
-      <w:r>
+        <w:t>$ git add .</w:t>
+      </w:r>
+    </w:p>
+    <w:p>
+      <w:r>
+        <w:rPr>
+          <w:noProof/>
+        </w:rPr>
         <w:drawing>
           <wp:inline distT="0" distB="0" distL="0" distR="0" wp14:anchorId="66EF82CC" wp14:editId="14A8E419">
             <wp:extent cx="5943600" cy="1770380"/>
@@ -860,6 +866,9 @@
     </w:p>
     <w:p>
       <w:r>
+        <w:rPr>
+          <w:noProof/>
+        </w:rPr>
         <w:drawing>
           <wp:inline distT="0" distB="0" distL="0" distR="0" wp14:anchorId="148C6163" wp14:editId="58BD0B88">
             <wp:extent cx="5943600" cy="3255645"/>
@@ -1389,6 +1398,9 @@
     </w:p>
     <w:p>
       <w:r>
+        <w:rPr>
+          <w:noProof/>
+        </w:rPr>
         <w:drawing>
           <wp:inline distT="0" distB="0" distL="0" distR="0" wp14:anchorId="028FC310" wp14:editId="3DD7F54A">
             <wp:extent cx="5943600" cy="520065"/>
@@ -1507,6 +1519,9 @@
         <w:pStyle w:val="ListParagraph"/>
       </w:pPr>
       <w:r>
+        <w:rPr>
+          <w:noProof/>
+        </w:rPr>
         <w:drawing>
           <wp:inline distT="0" distB="0" distL="0" distR="0" wp14:anchorId="55238D40" wp14:editId="137DEF83">
             <wp:extent cx="5943600" cy="861060"/>
@@ -1653,6 +1668,9 @@
         <w:pStyle w:val="ListParagraph"/>
       </w:pPr>
       <w:r>
+        <w:rPr>
+          <w:noProof/>
+        </w:rPr>
         <w:drawing>
           <wp:inline distT="0" distB="0" distL="0" distR="0" wp14:anchorId="2E613DBB" wp14:editId="226F4A79">
             <wp:extent cx="5600700" cy="2188210"/>
@@ -1719,6 +1737,9 @@
         <w:pStyle w:val="ListParagraph"/>
       </w:pPr>
       <w:r>
+        <w:rPr>
+          <w:noProof/>
+        </w:rPr>
         <w:drawing>
           <wp:inline distT="0" distB="0" distL="0" distR="0" wp14:anchorId="7F8B6796" wp14:editId="44A9B76D">
             <wp:extent cx="5629275" cy="1492250"/>
@@ -1785,6 +1806,9 @@
     </w:p>
     <w:p>
       <w:r>
+        <w:rPr>
+          <w:noProof/>
+        </w:rPr>
         <w:drawing>
           <wp:inline distT="0" distB="0" distL="0" distR="0" wp14:anchorId="38D0977A" wp14:editId="5E1AABB4">
             <wp:extent cx="5943600" cy="854710"/>
@@ -1891,14 +1915,14 @@
         <w:pStyle w:val="IntenseQuote"/>
       </w:pPr>
       <w:r>
-        <w:t>$ g</w:t>
-      </w:r>
-      <w:r>
-        <w:t>it remote add &lt;name-remote&gt; &lt;https-remote-repository&gt;</w:t>
-      </w:r>
-    </w:p>
-    <w:p>
-      <w:r>
+        <w:t>$ git remote add &lt;name-remote&gt; &lt;https-remote-repository&gt;</w:t>
+      </w:r>
+    </w:p>
+    <w:p>
+      <w:r>
+        <w:rPr>
+          <w:noProof/>
+        </w:rPr>
         <w:drawing>
           <wp:inline distT="0" distB="0" distL="0" distR="0" wp14:anchorId="2E3887AB" wp14:editId="119818A1">
             <wp:extent cx="5943600" cy="485775"/>
@@ -1972,6 +1996,7 @@
         <w:rPr>
           <w:b/>
           <w:bCs/>
+          <w:noProof/>
         </w:rPr>
         <w:drawing>
           <wp:inline distT="0" distB="0" distL="0" distR="0" wp14:anchorId="69A7C99F" wp14:editId="0EEDD59B">
@@ -2021,7 +2046,303 @@
       <w:r>
         <w:t>ll</w:t>
       </w:r>
-    </w:p>
+      <w:r>
+        <w:t xml:space="preserve"> &lt;remote-name&gt; &lt;local-name&gt;</w:t>
+      </w:r>
+      <w:r>
+        <w:t>: get</w:t>
+      </w:r>
+      <w:r>
+        <w:t xml:space="preserve"> files</w:t>
+      </w:r>
+      <w:r>
+        <w:t xml:space="preserve"> change from Remote repo</w:t>
+      </w:r>
+    </w:p>
+    <w:p>
+      <w:r>
+        <w:t xml:space="preserve">Sử dụng để </w:t>
+      </w:r>
+      <w:r>
+        <w:t>cập nhật</w:t>
+      </w:r>
+      <w:r>
+        <w:t xml:space="preserve"> các </w:t>
+      </w:r>
+      <w:r>
+        <w:t xml:space="preserve">thay đổi </w:t>
+      </w:r>
+      <w:r>
+        <w:t xml:space="preserve">trên </w:t>
+      </w:r>
+      <w:r>
+        <w:rPr>
+          <w:b/>
+          <w:bCs/>
+        </w:rPr>
+        <w:t>Remote repo</w:t>
+      </w:r>
+      <w:r>
+        <w:t xml:space="preserve"> xuống </w:t>
+      </w:r>
+      <w:r>
+        <w:rPr>
+          <w:b/>
+          <w:bCs/>
+        </w:rPr>
+        <w:t>Local repo</w:t>
+      </w:r>
+    </w:p>
+    <w:p>
+      <w:pPr>
+        <w:pStyle w:val="IntenseQuote"/>
+      </w:pPr>
+      <w:r>
+        <w:t>$ g</w:t>
+      </w:r>
+      <w:r>
+        <w:t>it pull &lt;remote-name&gt; &lt;local-name&gt;</w:t>
+      </w:r>
+    </w:p>
+    <w:p>
+      <w:pPr>
+        <w:pStyle w:val="ListParagraph"/>
+        <w:numPr>
+          <w:ilvl w:val="0"/>
+          <w:numId w:val="2"/>
+        </w:numPr>
+        <w:rPr>
+          <w:b/>
+          <w:bCs/>
+        </w:rPr>
+      </w:pPr>
+      <w:r>
+        <w:t xml:space="preserve">Để biết Remote name, gõ: </w:t>
+      </w:r>
+      <w:r>
+        <w:rPr>
+          <w:b/>
+          <w:bCs/>
+        </w:rPr>
+        <w:t>git remote -v</w:t>
+      </w:r>
+      <w:r>
+        <w:t xml:space="preserve">. Hình dưới, remote-name là </w:t>
+      </w:r>
+      <w:r>
+        <w:rPr>
+          <w:b/>
+          <w:bCs/>
+        </w:rPr>
+        <w:t>Git</w:t>
+      </w:r>
+      <w:r>
+        <w:t>.</w:t>
+      </w:r>
+    </w:p>
+    <w:p>
+      <w:pPr>
+        <w:pStyle w:val="ListParagraph"/>
+        <w:numPr>
+          <w:ilvl w:val="0"/>
+          <w:numId w:val="2"/>
+        </w:numPr>
+      </w:pPr>
+      <w:r>
+        <w:t>Để biết Local name</w:t>
+      </w:r>
+      <w:r>
+        <w:t>: nhìn vào</w:t>
+      </w:r>
+      <w:r>
+        <w:t xml:space="preserve"> dấu () cuối đường dẫn ở</w:t>
+      </w:r>
+      <w:r>
+        <w:t xml:space="preserve"> cửa sổ Git Batch</w:t>
+      </w:r>
+      <w:r>
+        <w:t>.</w:t>
+      </w:r>
+      <w:r>
+        <w:t xml:space="preserve"> Ở hình dưới Local name là </w:t>
+      </w:r>
+      <w:r>
+        <w:rPr>
+          <w:b/>
+          <w:bCs/>
+        </w:rPr>
+        <w:t>main</w:t>
+      </w:r>
+      <w:r>
+        <w:t>.</w:t>
+      </w:r>
+    </w:p>
+    <w:p>
+      <w:r>
+        <w:rPr>
+          <w:b/>
+          <w:bCs/>
+          <w:noProof/>
+        </w:rPr>
+        <w:drawing>
+          <wp:inline distT="0" distB="0" distL="0" distR="0" wp14:anchorId="792B9C80" wp14:editId="073A553B">
+            <wp:extent cx="5943600" cy="835025"/>
+            <wp:effectExtent l="0" t="0" r="0" b="3175"/>
+            <wp:docPr id="3" name="Picture 3"/>
+            <wp:cNvGraphicFramePr>
+              <a:graphicFrameLocks xmlns:a="http://schemas.openxmlformats.org/drawingml/2006/main" noChangeAspect="1"/>
+            </wp:cNvGraphicFramePr>
+            <a:graphic xmlns:a="http://schemas.openxmlformats.org/drawingml/2006/main">
+              <a:graphicData uri="http://schemas.openxmlformats.org/drawingml/2006/picture">
+                <pic:pic xmlns:pic="http://schemas.openxmlformats.org/drawingml/2006/picture">
+                  <pic:nvPicPr>
+                    <pic:cNvPr id="1" name=""/>
+                    <pic:cNvPicPr/>
+                  </pic:nvPicPr>
+                  <pic:blipFill rotWithShape="1">
+                    <a:blip r:embed="rId20"/>
+                    <a:srcRect t="66497"/>
+                    <a:stretch/>
+                  </pic:blipFill>
+                  <pic:spPr bwMode="auto">
+                    <a:xfrm>
+                      <a:off x="0" y="0"/>
+                      <a:ext cx="5943600" cy="835025"/>
+                    </a:xfrm>
+                    <a:prstGeom prst="rect">
+                      <a:avLst/>
+                    </a:prstGeom>
+                    <a:ln>
+                      <a:noFill/>
+                    </a:ln>
+                    <a:extLst>
+                      <a:ext uri="{53640926-AAD7-44D8-BBD7-CCE9431645EC}">
+                        <a14:shadowObscured xmlns:a14="http://schemas.microsoft.com/office/drawing/2010/main"/>
+                      </a:ext>
+                    </a:extLst>
+                  </pic:spPr>
+                </pic:pic>
+              </a:graphicData>
+            </a:graphic>
+          </wp:inline>
+        </w:drawing>
+      </w:r>
+    </w:p>
+    <w:p/>
+    <w:p>
+      <w:r>
+        <w:t>Thực hiện cập nhật trên Remote repo xuống Local repo.</w:t>
+      </w:r>
+      <w:r>
+        <w:drawing>
+          <wp:inline distT="0" distB="0" distL="0" distR="0" wp14:anchorId="59BC8520" wp14:editId="3D05A07C">
+            <wp:extent cx="5943600" cy="918845"/>
+            <wp:effectExtent l="0" t="0" r="0" b="0"/>
+            <wp:docPr id="19" name="Picture 19"/>
+            <wp:cNvGraphicFramePr>
+              <a:graphicFrameLocks xmlns:a="http://schemas.openxmlformats.org/drawingml/2006/main" noChangeAspect="1"/>
+            </wp:cNvGraphicFramePr>
+            <a:graphic xmlns:a="http://schemas.openxmlformats.org/drawingml/2006/main">
+              <a:graphicData uri="http://schemas.openxmlformats.org/drawingml/2006/picture">
+                <pic:pic xmlns:pic="http://schemas.openxmlformats.org/drawingml/2006/picture">
+                  <pic:nvPicPr>
+                    <pic:cNvPr id="1" name=""/>
+                    <pic:cNvPicPr/>
+                  </pic:nvPicPr>
+                  <pic:blipFill>
+                    <a:blip r:embed="rId21"/>
+                    <a:stretch>
+                      <a:fillRect/>
+                    </a:stretch>
+                  </pic:blipFill>
+                  <pic:spPr>
+                    <a:xfrm>
+                      <a:off x="0" y="0"/>
+                      <a:ext cx="5943600" cy="918845"/>
+                    </a:xfrm>
+                    <a:prstGeom prst="rect">
+                      <a:avLst/>
+                    </a:prstGeom>
+                  </pic:spPr>
+                </pic:pic>
+              </a:graphicData>
+            </a:graphic>
+          </wp:inline>
+        </w:drawing>
+      </w:r>
+    </w:p>
+    <w:p/>
+    <w:p>
+      <w:pPr>
+        <w:pStyle w:val="Heading2"/>
+      </w:pPr>
+      <w:r>
+        <w:t>Git pu</w:t>
+      </w:r>
+      <w:r>
+        <w:t>sh</w:t>
+      </w:r>
+      <w:r>
+        <w:t xml:space="preserve"> &lt;remote-name&gt; &lt;local-name&gt;: get files change from Remote repo</w:t>
+      </w:r>
+    </w:p>
+    <w:p>
+      <w:pPr>
+        <w:rPr>
+          <w:b/>
+          <w:bCs/>
+        </w:rPr>
+      </w:pPr>
+      <w:r>
+        <w:t xml:space="preserve">Sử dụng để cập nhật các thay đổi </w:t>
+      </w:r>
+      <w:r>
+        <w:t>dưới</w:t>
+      </w:r>
+      <w:r>
+        <w:t xml:space="preserve"> </w:t>
+      </w:r>
+      <w:r>
+        <w:rPr>
+          <w:b/>
+          <w:bCs/>
+        </w:rPr>
+        <w:t>Local repo</w:t>
+      </w:r>
+      <w:r>
+        <w:t xml:space="preserve"> lên </w:t>
+      </w:r>
+      <w:r>
+        <w:rPr>
+          <w:b/>
+          <w:bCs/>
+        </w:rPr>
+        <w:t>Remote repo</w:t>
+      </w:r>
+      <w:r>
+        <w:t>.</w:t>
+      </w:r>
+    </w:p>
+    <w:p>
+      <w:pPr>
+        <w:pStyle w:val="IntenseQuote"/>
+      </w:pPr>
+      <w:r>
+        <w:t>$ git pu</w:t>
+      </w:r>
+      <w:r>
+        <w:t>sh</w:t>
+      </w:r>
+      <w:r>
+        <w:t xml:space="preserve"> &lt;remote-name&gt; &lt;local</w:t>
+      </w:r>
+      <w:r>
+        <w:t>-name&gt;</w:t>
+      </w:r>
+    </w:p>
+    <w:p/>
+    <w:p/>
+    <w:p/>
     <w:p/>
     <w:sectPr>
       <w:pgSz w:w="12240" w:h="15840"/>
@@ -2133,7 +2454,7 @@
   <w:abstractNum w:abstractNumId="1" w15:restartNumberingAfterBreak="0">
     <w:nsid w:val="66B9213E"/>
     <w:multiLevelType w:val="hybridMultilevel"/>
-    <w:tmpl w:val="ACEEC3CC"/>
+    <w:tmpl w:val="963ABEB2"/>
     <w:lvl w:ilvl="0" w:tplc="04090001">
       <w:start w:val="1"/>
       <w:numFmt w:val="bullet"/>

</xml_diff>